<commit_message>
add picture and do some changes
</commit_message>
<xml_diff>
--- a/我的简历.docx
+++ b/我的简历.docx
@@ -21,13 +21,13 @@
               <wp:anchor distT="0" distB="0" distL="114300" distR="114300" simplePos="0" relativeHeight="251658240" behindDoc="0" locked="0" layoutInCell="1" allowOverlap="1">
                 <wp:simplePos x="0" y="0"/>
                 <wp:positionH relativeFrom="column">
-                  <wp:posOffset>-441325</wp:posOffset>
+                  <wp:posOffset>-18415</wp:posOffset>
                 </wp:positionH>
                 <wp:positionV relativeFrom="paragraph">
-                  <wp:posOffset>163830</wp:posOffset>
+                  <wp:posOffset>173355</wp:posOffset>
                 </wp:positionV>
-                <wp:extent cx="8517255" cy="17896840"/>
-                <wp:effectExtent l="42545" t="4445" r="50800" b="5715"/>
+                <wp:extent cx="8666480" cy="17637125"/>
+                <wp:effectExtent l="3810" t="4445" r="54610" b="17780"/>
                 <wp:wrapNone/>
                 <wp:docPr id="29" name="组合 29"/>
                 <wp:cNvGraphicFramePr/>
@@ -38,9 +38,9 @@
                       <wpg:grpSpPr>
                         <a:xfrm>
                           <a:off x="0" y="0"/>
-                          <a:ext cx="8517255" cy="17896840"/>
-                          <a:chOff x="6646" y="1941"/>
-                          <a:chExt cx="13413" cy="28184"/>
+                          <a:ext cx="8666480" cy="17637048"/>
+                          <a:chOff x="6667" y="1941"/>
+                          <a:chExt cx="13648" cy="27775"/>
                         </a:xfrm>
                       </wpg:grpSpPr>
                       <wpg:grpSp>
@@ -49,9 +49,9 @@
                         <wpg:grpSpPr>
                           <a:xfrm>
                             <a:off x="6667" y="1941"/>
-                            <a:ext cx="13392" cy="22917"/>
+                            <a:ext cx="13490" cy="22320"/>
                             <a:chOff x="6667" y="1941"/>
-                            <a:chExt cx="13392" cy="22917"/>
+                            <a:chExt cx="13490" cy="22320"/>
                           </a:xfrm>
                         </wpg:grpSpPr>
                         <wpg:grpSp>
@@ -60,9 +60,9 @@
                           <wpg:grpSpPr>
                             <a:xfrm>
                               <a:off x="6768" y="1941"/>
-                              <a:ext cx="13285" cy="16586"/>
+                              <a:ext cx="13285" cy="15701"/>
                               <a:chOff x="6768" y="1941"/>
-                              <a:chExt cx="13285" cy="16586"/>
+                              <a:chExt cx="13285" cy="15701"/>
                             </a:xfrm>
                           </wpg:grpSpPr>
                           <wpg:grpSp>
@@ -71,9 +71,9 @@
                             <wpg:grpSpPr>
                               <a:xfrm>
                                 <a:off x="6795" y="8160"/>
-                                <a:ext cx="13258" cy="10367"/>
+                                <a:ext cx="13258" cy="9482"/>
                                 <a:chOff x="6145" y="8160"/>
-                                <a:chExt cx="13258" cy="11820"/>
+                                <a:chExt cx="13258" cy="10811"/>
                               </a:xfrm>
                             </wpg:grpSpPr>
                             <wps:wsp>
@@ -82,7 +82,7 @@
                               <wps:spPr>
                                 <a:xfrm>
                                   <a:off x="6154" y="9275"/>
-                                  <a:ext cx="13116" cy="10705"/>
+                                  <a:ext cx="13116" cy="9696"/>
                                 </a:xfrm>
                                 <a:prstGeom prst="rect">
                                   <a:avLst/>
@@ -217,18 +217,11 @@
                                           </w14:srgbClr>
                                         </w14:shadow>
                                       </w:rPr>
-                                      <w:t>DIV+CSS布局和CSS3、HTML5的新特性；</w:t>
+                                      <w:t>DIV+CSS布局和CSS3、HTML5的新特性</w:t>
                                     </w:r>
-                                  </w:p>
-                                  <w:p>
-                                    <w:pPr>
-                                      <w:numPr>
-                                        <w:ilvl w:val="0"/>
-                                        <w:numId w:val="1"/>
-                                      </w:numPr>
-                                      <w:ind w:left="420" w:leftChars="0"/>
+                                    <w:r>
                                       <w:rPr>
-                                        <w:rFonts w:hint="eastAsia" w:asciiTheme="minorEastAsia" w:hAnsiTheme="minorEastAsia" w:eastAsiaTheme="minorEastAsia" w:cstheme="minorEastAsia"/>
+                                        <w:rFonts w:hint="eastAsia" w:asciiTheme="minorEastAsia" w:hAnsiTheme="minorEastAsia" w:cstheme="minorEastAsia"/>
                                         <w:sz w:val="24"/>
                                         <w:szCs w:val="32"/>
                                         <w:lang w:val="en-US" w:eastAsia="zh-CN"/>
@@ -238,7 +231,8 @@
                                           </w14:srgbClr>
                                         </w14:shadow>
                                       </w:rPr>
-                                    </w:pPr>
+                                      <w:t>，</w:t>
+                                    </w:r>
                                     <w:r>
                                       <w:rPr>
                                         <w:rFonts w:hint="eastAsia" w:asciiTheme="minorEastAsia" w:hAnsiTheme="minorEastAsia" w:eastAsiaTheme="minorEastAsia" w:cstheme="minorEastAsia"/>
@@ -251,7 +245,7 @@
                                           </w14:srgbClr>
                                         </w14:shadow>
                                       </w:rPr>
-                                      <w:t>熟练应用css样式表，处理一些兼容性问题；</w:t>
+                                      <w:t>处理一些兼容性问题；</w:t>
                                     </w:r>
                                   </w:p>
                                   <w:p>
@@ -484,40 +478,6 @@
                                       </w:rPr>
                                       <w:t>有Java语言基础，使用过J2EE，熟悉tomcat部署应用</w:t>
                                     </w:r>
-                                  </w:p>
-                                  <w:p>
-                                    <w:pPr>
-                                      <w:numPr>
-                                        <w:ilvl w:val="0"/>
-                                        <w:numId w:val="2"/>
-                                      </w:numPr>
-                                      <w:ind w:left="420" w:leftChars="0"/>
-                                      <w:rPr>
-                                        <w:rFonts w:hint="eastAsia" w:asciiTheme="minorEastAsia" w:hAnsiTheme="minorEastAsia" w:eastAsiaTheme="minorEastAsia" w:cstheme="minorEastAsia"/>
-                                        <w:sz w:val="24"/>
-                                        <w:szCs w:val="32"/>
-                                        <w:lang w:val="en-US" w:eastAsia="zh-CN"/>
-                                        <w14:shadow w14:blurRad="50800" w14:dist="38100" w14:dir="5400000" w14:sx="100000" w14:sy="100000" w14:kx="0" w14:ky="0" w14:algn="t">
-                                          <w14:srgbClr w14:val="EEEDED">
-                                            <w14:alpha w14:val="60000"/>
-                                          </w14:srgbClr>
-                                        </w14:shadow>
-                                      </w:rPr>
-                                    </w:pPr>
-                                    <w:r>
-                                      <w:rPr>
-                                        <w:rFonts w:hint="eastAsia" w:asciiTheme="minorEastAsia" w:hAnsiTheme="minorEastAsia" w:eastAsiaTheme="minorEastAsia" w:cstheme="minorEastAsia"/>
-                                        <w:sz w:val="24"/>
-                                        <w:szCs w:val="32"/>
-                                        <w:lang w:val="en-US" w:eastAsia="zh-CN"/>
-                                        <w14:shadow w14:blurRad="50800" w14:dist="38100" w14:dir="5400000" w14:sx="100000" w14:sy="100000" w14:kx="0" w14:ky="0" w14:algn="t">
-                                          <w14:srgbClr w14:val="EEEDED">
-                                            <w14:alpha w14:val="60000"/>
-                                          </w14:srgbClr>
-                                        </w14:shadow>
-                                      </w:rPr>
-                                      <w:t>了解Linux</w:t>
-                                    </w:r>
                                     <w:r>
                                       <w:rPr>
                                         <w:rFonts w:hint="eastAsia" w:asciiTheme="minorEastAsia" w:hAnsiTheme="minorEastAsia" w:cstheme="minorEastAsia"/>
@@ -530,7 +490,7 @@
                                           </w14:srgbClr>
                                         </w14:shadow>
                                       </w:rPr>
-                                      <w:t>并知道一些基本命令</w:t>
+                                      <w:t>；</w:t>
                                     </w:r>
                                   </w:p>
                                   <w:p>
@@ -564,7 +524,77 @@
                                           </w14:srgbClr>
                                         </w14:shadow>
                                       </w:rPr>
-                                      <w:t>熟悉并使用过Git工具</w:t>
+                                      <w:t>熟</w:t>
+                                    </w:r>
+                                    <w:r>
+                                      <w:rPr>
+                                        <w:rFonts w:hint="eastAsia" w:asciiTheme="minorEastAsia" w:hAnsiTheme="minorEastAsia" w:cstheme="minorEastAsia"/>
+                                        <w:sz w:val="24"/>
+                                        <w:szCs w:val="32"/>
+                                        <w:lang w:val="en-US" w:eastAsia="zh-CN"/>
+                                        <w14:shadow w14:blurRad="50800" w14:dist="38100" w14:dir="5400000" w14:sx="100000" w14:sy="100000" w14:kx="0" w14:ky="0" w14:algn="t">
+                                          <w14:srgbClr w14:val="EEEDED">
+                                            <w14:alpha w14:val="60000"/>
+                                          </w14:srgbClr>
+                                        </w14:shadow>
+                                      </w:rPr>
+                                      <w:t>练</w:t>
+                                    </w:r>
+                                    <w:r>
+                                      <w:rPr>
+                                        <w:rFonts w:hint="eastAsia" w:asciiTheme="minorEastAsia" w:hAnsiTheme="minorEastAsia" w:eastAsiaTheme="minorEastAsia" w:cstheme="minorEastAsia"/>
+                                        <w:sz w:val="24"/>
+                                        <w:szCs w:val="32"/>
+                                        <w:lang w:val="en-US" w:eastAsia="zh-CN"/>
+                                        <w14:shadow w14:blurRad="50800" w14:dist="38100" w14:dir="5400000" w14:sx="100000" w14:sy="100000" w14:kx="0" w14:ky="0" w14:algn="t">
+                                          <w14:srgbClr w14:val="EEEDED">
+                                            <w14:alpha w14:val="60000"/>
+                                          </w14:srgbClr>
+                                        </w14:shadow>
+                                      </w:rPr>
+                                      <w:t>使用Git工具</w:t>
+                                    </w:r>
+                                    <w:r>
+                                      <w:rPr>
+                                        <w:rFonts w:hint="eastAsia" w:asciiTheme="minorEastAsia" w:hAnsiTheme="minorEastAsia" w:cstheme="minorEastAsia"/>
+                                        <w:sz w:val="24"/>
+                                        <w:szCs w:val="32"/>
+                                        <w:lang w:val="en-US" w:eastAsia="zh-CN"/>
+                                        <w14:shadow w14:blurRad="50800" w14:dist="38100" w14:dir="5400000" w14:sx="100000" w14:sy="100000" w14:kx="0" w14:ky="0" w14:algn="t">
+                                          <w14:srgbClr w14:val="EEEDED">
+                                            <w14:alpha w14:val="60000"/>
+                                          </w14:srgbClr>
+                                        </w14:shadow>
+                                      </w:rPr>
+                                      <w:t>，</w:t>
+                                    </w:r>
+                                    <w:r>
+                                      <w:rPr>
+                                        <w:rFonts w:hint="eastAsia" w:asciiTheme="minorEastAsia" w:hAnsiTheme="minorEastAsia" w:eastAsiaTheme="minorEastAsia" w:cstheme="minorEastAsia"/>
+                                        <w:sz w:val="24"/>
+                                        <w:szCs w:val="32"/>
+                                        <w:lang w:val="en-US" w:eastAsia="zh-CN"/>
+                                        <w14:shadow w14:blurRad="50800" w14:dist="38100" w14:dir="5400000" w14:sx="100000" w14:sy="100000" w14:kx="0" w14:ky="0" w14:algn="t">
+                                          <w14:srgbClr w14:val="EEEDED">
+                                            <w14:alpha w14:val="60000"/>
+                                          </w14:srgbClr>
+                                        </w14:shadow>
+                                      </w:rPr>
+                                      <w:t>了解Linux</w:t>
+                                    </w:r>
+                                    <w:r>
+                                      <w:rPr>
+                                        <w:rFonts w:hint="eastAsia" w:asciiTheme="minorEastAsia" w:hAnsiTheme="minorEastAsia" w:cstheme="minorEastAsia"/>
+                                        <w:sz w:val="24"/>
+                                        <w:szCs w:val="32"/>
+                                        <w:lang w:val="en-US" w:eastAsia="zh-CN"/>
+                                        <w14:shadow w14:blurRad="50800" w14:dist="38100" w14:dir="5400000" w14:sx="100000" w14:sy="100000" w14:kx="0" w14:ky="0" w14:algn="t">
+                                          <w14:srgbClr w14:val="EEEDED">
+                                            <w14:alpha w14:val="60000"/>
+                                          </w14:srgbClr>
+                                        </w14:shadow>
+                                      </w:rPr>
+                                      <w:t>并知道一些基本命令；</w:t>
                                     </w:r>
                                   </w:p>
                                   <w:p>
@@ -637,10 +667,9 @@
                                   <w:p>
                                     <w:pPr>
                                       <w:numPr>
-                                        <w:ilvl w:val="0"/>
-                                        <w:numId w:val="3"/>
+                                        <w:numId w:val="0"/>
                                       </w:numPr>
-                                      <w:ind w:left="420" w:leftChars="0"/>
+                                      <w:ind w:firstLine="420" w:firstLineChars="0"/>
                                       <w:rPr>
                                         <w:rFonts w:hint="eastAsia" w:asciiTheme="minorEastAsia" w:hAnsiTheme="minorEastAsia" w:eastAsiaTheme="minorEastAsia" w:cstheme="minorEastAsia"/>
                                         <w:sz w:val="24"/>
@@ -653,6 +682,20 @@
                                         </w14:shadow>
                                       </w:rPr>
                                     </w:pPr>
+                                    <w:r>
+                                      <w:rPr>
+                                        <w:rFonts w:hint="eastAsia" w:asciiTheme="minorEastAsia" w:hAnsiTheme="minorEastAsia" w:cstheme="minorEastAsia"/>
+                                        <w:sz w:val="24"/>
+                                        <w:szCs w:val="32"/>
+                                        <w:lang w:val="en-US" w:eastAsia="zh-CN"/>
+                                        <w14:shadow w14:blurRad="50800" w14:dist="38100" w14:dir="5400000" w14:sx="100000" w14:sy="100000" w14:kx="0" w14:ky="0" w14:algn="t">
+                                          <w14:srgbClr w14:val="EEEDED">
+                                            <w14:alpha w14:val="60000"/>
+                                          </w14:srgbClr>
+                                        </w14:shadow>
+                                      </w:rPr>
+                                      <w:t>2.</w:t>
+                                    </w:r>
                                     <w:r>
                                       <w:rPr>
                                         <w:rFonts w:hint="eastAsia" w:asciiTheme="minorEastAsia" w:hAnsiTheme="minorEastAsia" w:eastAsiaTheme="minorEastAsia" w:cstheme="minorEastAsia"/>
@@ -671,10 +714,9 @@
                                   <w:p>
                                     <w:pPr>
                                       <w:numPr>
-                                        <w:ilvl w:val="0"/>
-                                        <w:numId w:val="3"/>
+                                        <w:numId w:val="0"/>
                                       </w:numPr>
-                                      <w:ind w:left="420" w:leftChars="0"/>
+                                      <w:ind w:firstLine="420" w:firstLineChars="0"/>
                                       <w:rPr>
                                         <w:rFonts w:hint="eastAsia" w:asciiTheme="minorEastAsia" w:hAnsiTheme="minorEastAsia" w:eastAsiaTheme="minorEastAsia" w:cstheme="minorEastAsia"/>
                                         <w:sz w:val="24"/>
@@ -687,6 +729,20 @@
                                         </w14:shadow>
                                       </w:rPr>
                                     </w:pPr>
+                                    <w:r>
+                                      <w:rPr>
+                                        <w:rFonts w:hint="eastAsia" w:asciiTheme="minorEastAsia" w:hAnsiTheme="minorEastAsia" w:cstheme="minorEastAsia"/>
+                                        <w:sz w:val="24"/>
+                                        <w:szCs w:val="32"/>
+                                        <w:lang w:val="en-US" w:eastAsia="zh-CN"/>
+                                        <w14:shadow w14:blurRad="50800" w14:dist="38100" w14:dir="5400000" w14:sx="100000" w14:sy="100000" w14:kx="0" w14:ky="0" w14:algn="t">
+                                          <w14:srgbClr w14:val="EEEDED">
+                                            <w14:alpha w14:val="60000"/>
+                                          </w14:srgbClr>
+                                        </w14:shadow>
+                                      </w:rPr>
+                                      <w:t>3.</w:t>
+                                    </w:r>
                                     <w:r>
                                       <w:rPr>
                                         <w:rFonts w:hint="eastAsia" w:asciiTheme="minorEastAsia" w:hAnsiTheme="minorEastAsia" w:eastAsiaTheme="minorEastAsia" w:cstheme="minorEastAsia"/>
@@ -821,7 +877,7 @@
                                   </w:p>
                                 </w:txbxContent>
                               </wps:txbx>
-                              <wps:bodyPr rot="0" spcFirstLastPara="0" vertOverflow="overflow" horzOverflow="overflow" vert="horz" wrap="square" lIns="91440" tIns="45720" rIns="91440" bIns="45720" numCol="1" spcCol="0" rtlCol="0" fromWordArt="0" anchor="t" anchorCtr="0" forceAA="0" compatLnSpc="1">
+                              <wps:bodyPr rot="0" spcFirstLastPara="0" vertOverflow="overflow" horzOverflow="overflow" vert="horz" wrap="square" lIns="91440" tIns="45720" rIns="91440" bIns="45720" numCol="1" spcCol="0" rtlCol="0" fromWordArt="0" anchor="ctr" anchorCtr="0" forceAA="0" compatLnSpc="1">
                                 <a:noAutofit/>
                               </wps:bodyPr>
                             </wps:wsp>
@@ -1609,7 +1665,7 @@
                                     </w:p>
                                   </w:txbxContent>
                                 </wps:txbx>
-                                <wps:bodyPr rot="0" spcFirstLastPara="0" vertOverflow="overflow" horzOverflow="overflow" vert="horz" wrap="square" lIns="91440" tIns="45720" rIns="91440" bIns="45720" numCol="1" spcCol="0" rtlCol="0" fromWordArt="0" anchor="t" anchorCtr="0" forceAA="0" compatLnSpc="1">
+                                <wps:bodyPr rot="0" spcFirstLastPara="0" vertOverflow="overflow" horzOverflow="overflow" vert="horz" wrap="square" lIns="91440" tIns="45720" rIns="91440" bIns="45720" numCol="1" spcCol="0" rtlCol="0" fromWordArt="0" anchor="ctr" anchorCtr="0" forceAA="0" compatLnSpc="1">
                                   <a:noAutofit/>
                                 </wps:bodyPr>
                               </wps:wsp>
@@ -1694,7 +1750,7 @@
                                     </w:p>
                                   </w:txbxContent>
                                 </wps:txbx>
-                                <wps:bodyPr rot="0" spcFirstLastPara="0" vertOverflow="overflow" horzOverflow="overflow" vert="horz" wrap="square" lIns="91440" tIns="45720" rIns="91440" bIns="45720" numCol="1" spcCol="0" rtlCol="0" fromWordArt="0" anchor="t" anchorCtr="0" forceAA="0" compatLnSpc="1">
+                                <wps:bodyPr rot="0" spcFirstLastPara="0" vertOverflow="overflow" horzOverflow="overflow" vert="horz" wrap="square" lIns="91440" tIns="45720" rIns="91440" bIns="45720" numCol="1" spcCol="0" rtlCol="0" fromWordArt="0" anchor="ctr" anchorCtr="0" forceAA="0" compatLnSpc="1">
                                   <a:noAutofit/>
                                 </wps:bodyPr>
                               </wps:wsp>
@@ -1832,10 +1888,10 @@
                           <wpg:cNvGrpSpPr/>
                           <wpg:grpSpPr>
                             <a:xfrm>
-                              <a:off x="6667" y="18774"/>
-                              <a:ext cx="13392" cy="6084"/>
-                              <a:chOff x="5948" y="20320"/>
-                              <a:chExt cx="13392" cy="3545"/>
+                              <a:off x="6667" y="17918"/>
+                              <a:ext cx="13490" cy="6343"/>
+                              <a:chOff x="5948" y="19821"/>
+                              <a:chExt cx="13490" cy="3696"/>
                             </a:xfrm>
                           </wpg:grpSpPr>
                           <wps:wsp>
@@ -1843,7 +1899,7 @@
                             <wps:cNvSpPr txBox="1"/>
                             <wps:spPr>
                               <a:xfrm>
-                                <a:off x="6008" y="20320"/>
+                                <a:off x="6106" y="19821"/>
                                 <a:ext cx="13332" cy="545"/>
                               </a:xfrm>
                               <a:prstGeom prst="rect">
@@ -1906,7 +1962,7 @@
                                 </w:p>
                               </w:txbxContent>
                             </wps:txbx>
-                            <wps:bodyPr rot="0" spcFirstLastPara="0" vertOverflow="overflow" horzOverflow="overflow" vert="horz" wrap="square" lIns="91440" tIns="45720" rIns="91440" bIns="45720" numCol="1" spcCol="0" rtlCol="0" fromWordArt="0" anchor="t" anchorCtr="0" forceAA="0" compatLnSpc="1">
+                            <wps:bodyPr rot="0" spcFirstLastPara="0" vertOverflow="overflow" horzOverflow="overflow" vert="horz" wrap="square" lIns="91440" tIns="45720" rIns="91440" bIns="45720" numCol="1" spcCol="0" rtlCol="0" fromWordArt="0" anchor="ctr" anchorCtr="0" forceAA="0" compatLnSpc="1">
                               <a:noAutofit/>
                             </wps:bodyPr>
                           </wps:wsp>
@@ -1915,8 +1971,8 @@
                             <wps:cNvSpPr txBox="1"/>
                             <wps:spPr>
                               <a:xfrm>
-                                <a:off x="5948" y="20909"/>
-                                <a:ext cx="13354" cy="2956"/>
+                                <a:off x="5948" y="20609"/>
+                                <a:ext cx="13354" cy="2908"/>
                               </a:xfrm>
                               <a:prstGeom prst="rect">
                                 <a:avLst/>
@@ -1999,7 +2055,7 @@
                                 </w:p>
                                 <w:p>
                                   <w:pPr>
-                                    <w:ind w:right="-107" w:rightChars="-51"/>
+                                    <w:ind w:right="-107" w:rightChars="-51" w:firstLine="420" w:firstLineChars="0"/>
                                     <w:rPr>
                                       <w:rFonts w:hint="eastAsia"/>
                                       <w:sz w:val="24"/>
@@ -2031,7 +2087,7 @@
                                 </w:p>
                                 <w:p>
                                   <w:pPr>
-                                    <w:ind w:right="-107" w:rightChars="-51"/>
+                                    <w:ind w:right="-107" w:rightChars="-51" w:firstLine="420" w:firstLineChars="0"/>
                                     <w:rPr>
                                       <w:rFonts w:hint="eastAsia"/>
                                       <w:sz w:val="24"/>
@@ -2305,10 +2361,10 @@
                         <wpg:cNvGrpSpPr/>
                         <wpg:grpSpPr>
                           <a:xfrm>
-                            <a:off x="6646" y="25201"/>
-                            <a:ext cx="13373" cy="4924"/>
-                            <a:chOff x="3491" y="24784"/>
-                            <a:chExt cx="13373" cy="5416"/>
+                            <a:off x="6728" y="24699"/>
+                            <a:ext cx="13587" cy="5017"/>
+                            <a:chOff x="3573" y="24232"/>
+                            <a:chExt cx="13587" cy="5518"/>
                           </a:xfrm>
                         </wpg:grpSpPr>
                         <wps:wsp>
@@ -2316,8 +2372,8 @@
                           <wps:cNvSpPr txBox="1"/>
                           <wps:spPr>
                             <a:xfrm>
-                              <a:off x="3491" y="24784"/>
-                              <a:ext cx="13373" cy="966"/>
+                              <a:off x="3573" y="24232"/>
+                              <a:ext cx="13587" cy="935"/>
                             </a:xfrm>
                             <a:prstGeom prst="rect">
                               <a:avLst/>
@@ -2385,7 +2441,7 @@
                               </w:p>
                             </w:txbxContent>
                           </wps:txbx>
-                          <wps:bodyPr rot="0" spcFirstLastPara="0" vertOverflow="overflow" horzOverflow="overflow" vert="horz" wrap="square" lIns="91440" tIns="45720" rIns="91440" bIns="45720" numCol="1" spcCol="0" rtlCol="0" fromWordArt="0" anchor="t" anchorCtr="0" forceAA="0" compatLnSpc="1">
+                          <wps:bodyPr rot="0" spcFirstLastPara="0" vertOverflow="overflow" horzOverflow="overflow" vert="horz" wrap="square" lIns="91440" tIns="45720" rIns="91440" bIns="45720" numCol="1" spcCol="0" rtlCol="0" fromWordArt="0" anchor="ctr" anchorCtr="0" forceAA="0" compatLnSpc="1">
                             <a:noAutofit/>
                           </wps:bodyPr>
                         </wps:wsp>
@@ -2394,7 +2450,7 @@
                           <wps:cNvSpPr txBox="1"/>
                           <wps:spPr>
                             <a:xfrm>
-                              <a:off x="3557" y="25966"/>
+                              <a:off x="3579" y="25516"/>
                               <a:ext cx="13175" cy="4234"/>
                             </a:xfrm>
                             <a:prstGeom prst="rect">
@@ -2630,15 +2686,15 @@
           </mc:Choice>
           <mc:Fallback>
             <w:pict>
-              <v:group id="_x0000_s1026" o:spid="_x0000_s1026" o:spt="203" style="position:absolute;left:0pt;margin-left:-34.75pt;margin-top:12.9pt;height:1409.2pt;width:670.65pt;z-index:251658240;mso-width-relative:page;mso-height-relative:page;" coordorigin="6646,1941" coordsize="13413,28184" o:gfxdata="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">
+              <v:group id="_x0000_s1026" o:spid="_x0000_s1026" o:spt="203" style="position:absolute;left:0pt;margin-left:-1.45pt;margin-top:13.65pt;height:1388.75pt;width:682.4pt;z-index:251658240;mso-width-relative:page;mso-height-relative:page;" coordorigin="6667,1941" coordsize="13648,27774" o:gfxdata="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">
                 <o:lock v:ext="edit" aspectratio="f"/>
-                <v:group id="_x0000_s1026" o:spid="_x0000_s1026" o:spt="203" style="position:absolute;left:6667;top:1941;height:22917;width:13392;" coordorigin="6667,1941" coordsize="13392,22917" o:gfxdata="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">
+                <v:group id="_x0000_s1026" o:spid="_x0000_s1026" o:spt="203" style="position:absolute;left:6667;top:1941;height:22319;width:13490;" coordorigin="6667,1941" coordsize="13490,22319" o:gfxdata="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">
                   <o:lock v:ext="edit" aspectratio="f"/>
-                  <v:group id="_x0000_s1026" o:spid="_x0000_s1026" o:spt="203" style="position:absolute;left:6768;top:1941;height:16586;width:13285;" coordorigin="6768,1941" coordsize="13285,16586" o:gfxdata="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">
+                  <v:group id="_x0000_s1026" o:spid="_x0000_s1026" o:spt="203" style="position:absolute;left:6768;top:1941;height:15701;width:13285;" coordorigin="6768,1941" coordsize="13285,15701" o:gfxdata="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">
                     <o:lock v:ext="edit" aspectratio="f"/>
-                    <v:group id="_x0000_s1026" o:spid="_x0000_s1026" o:spt="203" style="position:absolute;left:6795;top:8160;height:10367;width:13258;" coordorigin="6145,8160" coordsize="13258,11820" o:gfxdata="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">
+                    <v:group id="_x0000_s1026" o:spid="_x0000_s1026" o:spt="203" style="position:absolute;left:6795;top:8159;height:9482;width:13258;" coordorigin="6145,8160" coordsize="13258,10811" o:gfxdata="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">
                       <o:lock v:ext="edit" aspectratio="f"/>
-                      <v:shape id="_x0000_s1026" o:spid="_x0000_s1026" o:spt="202" type="#_x0000_t202" style="position:absolute;left:6154;top:9275;height:10705;width:13116;" fillcolor="#FFFFFF [3201]" filled="t" stroked="f" coordsize="21600,21600" o:gfxdata="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">
+                      <v:shape id="_x0000_s1026" o:spid="_x0000_s1026" o:spt="202" type="#_x0000_t202" style="position:absolute;left:6154;top:9275;height:9696;width:13116;" fillcolor="#FFFFFF [3201]" filled="t" stroked="f" coordsize="21600,21600" o:gfxdata="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">
                         <v:fill on="t" focussize="0,0"/>
                         <v:stroke on="f" weight="0.5pt"/>
                         <v:imagedata o:title=""/>
@@ -2751,18 +2807,11 @@
                                     </w14:srgbClr>
                                   </w14:shadow>
                                 </w:rPr>
-                                <w:t>DIV+CSS布局和CSS3、HTML5的新特性；</w:t>
+                                <w:t>DIV+CSS布局和CSS3、HTML5的新特性</w:t>
                               </w:r>
-                            </w:p>
-                            <w:p>
-                              <w:pPr>
-                                <w:numPr>
-                                  <w:ilvl w:val="0"/>
-                                  <w:numId w:val="1"/>
-                                </w:numPr>
-                                <w:ind w:left="420" w:leftChars="0"/>
+                              <w:r>
                                 <w:rPr>
-                                  <w:rFonts w:hint="eastAsia" w:asciiTheme="minorEastAsia" w:hAnsiTheme="minorEastAsia" w:eastAsiaTheme="minorEastAsia" w:cstheme="minorEastAsia"/>
+                                  <w:rFonts w:hint="eastAsia" w:asciiTheme="minorEastAsia" w:hAnsiTheme="minorEastAsia" w:cstheme="minorEastAsia"/>
                                   <w:sz w:val="24"/>
                                   <w:szCs w:val="32"/>
                                   <w:lang w:val="en-US" w:eastAsia="zh-CN"/>
@@ -2772,7 +2821,8 @@
                                     </w14:srgbClr>
                                   </w14:shadow>
                                 </w:rPr>
-                              </w:pPr>
+                                <w:t>，</w:t>
+                              </w:r>
                               <w:r>
                                 <w:rPr>
                                   <w:rFonts w:hint="eastAsia" w:asciiTheme="minorEastAsia" w:hAnsiTheme="minorEastAsia" w:eastAsiaTheme="minorEastAsia" w:cstheme="minorEastAsia"/>
@@ -2785,7 +2835,7 @@
                                     </w14:srgbClr>
                                   </w14:shadow>
                                 </w:rPr>
-                                <w:t>熟练应用css样式表，处理一些兼容性问题；</w:t>
+                                <w:t>处理一些兼容性问题；</w:t>
                               </w:r>
                             </w:p>
                             <w:p>
@@ -3018,40 +3068,6 @@
                                 </w:rPr>
                                 <w:t>有Java语言基础，使用过J2EE，熟悉tomcat部署应用</w:t>
                               </w:r>
-                            </w:p>
-                            <w:p>
-                              <w:pPr>
-                                <w:numPr>
-                                  <w:ilvl w:val="0"/>
-                                  <w:numId w:val="2"/>
-                                </w:numPr>
-                                <w:ind w:left="420" w:leftChars="0"/>
-                                <w:rPr>
-                                  <w:rFonts w:hint="eastAsia" w:asciiTheme="minorEastAsia" w:hAnsiTheme="minorEastAsia" w:eastAsiaTheme="minorEastAsia" w:cstheme="minorEastAsia"/>
-                                  <w:sz w:val="24"/>
-                                  <w:szCs w:val="32"/>
-                                  <w:lang w:val="en-US" w:eastAsia="zh-CN"/>
-                                  <w14:shadow w14:blurRad="50800" w14:dist="38100" w14:dir="5400000" w14:sx="100000" w14:sy="100000" w14:kx="0" w14:ky="0" w14:algn="t">
-                                    <w14:srgbClr w14:val="EEEDED">
-                                      <w14:alpha w14:val="60000"/>
-                                    </w14:srgbClr>
-                                  </w14:shadow>
-                                </w:rPr>
-                              </w:pPr>
-                              <w:r>
-                                <w:rPr>
-                                  <w:rFonts w:hint="eastAsia" w:asciiTheme="minorEastAsia" w:hAnsiTheme="minorEastAsia" w:eastAsiaTheme="minorEastAsia" w:cstheme="minorEastAsia"/>
-                                  <w:sz w:val="24"/>
-                                  <w:szCs w:val="32"/>
-                                  <w:lang w:val="en-US" w:eastAsia="zh-CN"/>
-                                  <w14:shadow w14:blurRad="50800" w14:dist="38100" w14:dir="5400000" w14:sx="100000" w14:sy="100000" w14:kx="0" w14:ky="0" w14:algn="t">
-                                    <w14:srgbClr w14:val="EEEDED">
-                                      <w14:alpha w14:val="60000"/>
-                                    </w14:srgbClr>
-                                  </w14:shadow>
-                                </w:rPr>
-                                <w:t>了解Linux</w:t>
-                              </w:r>
                               <w:r>
                                 <w:rPr>
                                   <w:rFonts w:hint="eastAsia" w:asciiTheme="minorEastAsia" w:hAnsiTheme="minorEastAsia" w:cstheme="minorEastAsia"/>
@@ -3064,7 +3080,7 @@
                                     </w14:srgbClr>
                                   </w14:shadow>
                                 </w:rPr>
-                                <w:t>并知道一些基本命令</w:t>
+                                <w:t>；</w:t>
                               </w:r>
                             </w:p>
                             <w:p>
@@ -3098,7 +3114,77 @@
                                     </w14:srgbClr>
                                   </w14:shadow>
                                 </w:rPr>
-                                <w:t>熟悉并使用过Git工具</w:t>
+                                <w:t>熟</w:t>
+                              </w:r>
+                              <w:r>
+                                <w:rPr>
+                                  <w:rFonts w:hint="eastAsia" w:asciiTheme="minorEastAsia" w:hAnsiTheme="minorEastAsia" w:cstheme="minorEastAsia"/>
+                                  <w:sz w:val="24"/>
+                                  <w:szCs w:val="32"/>
+                                  <w:lang w:val="en-US" w:eastAsia="zh-CN"/>
+                                  <w14:shadow w14:blurRad="50800" w14:dist="38100" w14:dir="5400000" w14:sx="100000" w14:sy="100000" w14:kx="0" w14:ky="0" w14:algn="t">
+                                    <w14:srgbClr w14:val="EEEDED">
+                                      <w14:alpha w14:val="60000"/>
+                                    </w14:srgbClr>
+                                  </w14:shadow>
+                                </w:rPr>
+                                <w:t>练</w:t>
+                              </w:r>
+                              <w:r>
+                                <w:rPr>
+                                  <w:rFonts w:hint="eastAsia" w:asciiTheme="minorEastAsia" w:hAnsiTheme="minorEastAsia" w:eastAsiaTheme="minorEastAsia" w:cstheme="minorEastAsia"/>
+                                  <w:sz w:val="24"/>
+                                  <w:szCs w:val="32"/>
+                                  <w:lang w:val="en-US" w:eastAsia="zh-CN"/>
+                                  <w14:shadow w14:blurRad="50800" w14:dist="38100" w14:dir="5400000" w14:sx="100000" w14:sy="100000" w14:kx="0" w14:ky="0" w14:algn="t">
+                                    <w14:srgbClr w14:val="EEEDED">
+                                      <w14:alpha w14:val="60000"/>
+                                    </w14:srgbClr>
+                                  </w14:shadow>
+                                </w:rPr>
+                                <w:t>使用Git工具</w:t>
+                              </w:r>
+                              <w:r>
+                                <w:rPr>
+                                  <w:rFonts w:hint="eastAsia" w:asciiTheme="minorEastAsia" w:hAnsiTheme="minorEastAsia" w:cstheme="minorEastAsia"/>
+                                  <w:sz w:val="24"/>
+                                  <w:szCs w:val="32"/>
+                                  <w:lang w:val="en-US" w:eastAsia="zh-CN"/>
+                                  <w14:shadow w14:blurRad="50800" w14:dist="38100" w14:dir="5400000" w14:sx="100000" w14:sy="100000" w14:kx="0" w14:ky="0" w14:algn="t">
+                                    <w14:srgbClr w14:val="EEEDED">
+                                      <w14:alpha w14:val="60000"/>
+                                    </w14:srgbClr>
+                                  </w14:shadow>
+                                </w:rPr>
+                                <w:t>，</w:t>
+                              </w:r>
+                              <w:r>
+                                <w:rPr>
+                                  <w:rFonts w:hint="eastAsia" w:asciiTheme="minorEastAsia" w:hAnsiTheme="minorEastAsia" w:eastAsiaTheme="minorEastAsia" w:cstheme="minorEastAsia"/>
+                                  <w:sz w:val="24"/>
+                                  <w:szCs w:val="32"/>
+                                  <w:lang w:val="en-US" w:eastAsia="zh-CN"/>
+                                  <w14:shadow w14:blurRad="50800" w14:dist="38100" w14:dir="5400000" w14:sx="100000" w14:sy="100000" w14:kx="0" w14:ky="0" w14:algn="t">
+                                    <w14:srgbClr w14:val="EEEDED">
+                                      <w14:alpha w14:val="60000"/>
+                                    </w14:srgbClr>
+                                  </w14:shadow>
+                                </w:rPr>
+                                <w:t>了解Linux</w:t>
+                              </w:r>
+                              <w:r>
+                                <w:rPr>
+                                  <w:rFonts w:hint="eastAsia" w:asciiTheme="minorEastAsia" w:hAnsiTheme="minorEastAsia" w:cstheme="minorEastAsia"/>
+                                  <w:sz w:val="24"/>
+                                  <w:szCs w:val="32"/>
+                                  <w:lang w:val="en-US" w:eastAsia="zh-CN"/>
+                                  <w14:shadow w14:blurRad="50800" w14:dist="38100" w14:dir="5400000" w14:sx="100000" w14:sy="100000" w14:kx="0" w14:ky="0" w14:algn="t">
+                                    <w14:srgbClr w14:val="EEEDED">
+                                      <w14:alpha w14:val="60000"/>
+                                    </w14:srgbClr>
+                                  </w14:shadow>
+                                </w:rPr>
+                                <w:t>并知道一些基本命令；</w:t>
                               </w:r>
                             </w:p>
                             <w:p>
@@ -3171,10 +3257,9 @@
                             <w:p>
                               <w:pPr>
                                 <w:numPr>
-                                  <w:ilvl w:val="0"/>
-                                  <w:numId w:val="3"/>
+                                  <w:numId w:val="0"/>
                                 </w:numPr>
-                                <w:ind w:left="420" w:leftChars="0"/>
+                                <w:ind w:firstLine="420" w:firstLineChars="0"/>
                                 <w:rPr>
                                   <w:rFonts w:hint="eastAsia" w:asciiTheme="minorEastAsia" w:hAnsiTheme="minorEastAsia" w:eastAsiaTheme="minorEastAsia" w:cstheme="minorEastAsia"/>
                                   <w:sz w:val="24"/>
@@ -3187,6 +3272,20 @@
                                   </w14:shadow>
                                 </w:rPr>
                               </w:pPr>
+                              <w:r>
+                                <w:rPr>
+                                  <w:rFonts w:hint="eastAsia" w:asciiTheme="minorEastAsia" w:hAnsiTheme="minorEastAsia" w:cstheme="minorEastAsia"/>
+                                  <w:sz w:val="24"/>
+                                  <w:szCs w:val="32"/>
+                                  <w:lang w:val="en-US" w:eastAsia="zh-CN"/>
+                                  <w14:shadow w14:blurRad="50800" w14:dist="38100" w14:dir="5400000" w14:sx="100000" w14:sy="100000" w14:kx="0" w14:ky="0" w14:algn="t">
+                                    <w14:srgbClr w14:val="EEEDED">
+                                      <w14:alpha w14:val="60000"/>
+                                    </w14:srgbClr>
+                                  </w14:shadow>
+                                </w:rPr>
+                                <w:t>2.</w:t>
+                              </w:r>
                               <w:r>
                                 <w:rPr>
                                   <w:rFonts w:hint="eastAsia" w:asciiTheme="minorEastAsia" w:hAnsiTheme="minorEastAsia" w:eastAsiaTheme="minorEastAsia" w:cstheme="minorEastAsia"/>
@@ -3205,10 +3304,9 @@
                             <w:p>
                               <w:pPr>
                                 <w:numPr>
-                                  <w:ilvl w:val="0"/>
-                                  <w:numId w:val="3"/>
+                                  <w:numId w:val="0"/>
                                 </w:numPr>
-                                <w:ind w:left="420" w:leftChars="0"/>
+                                <w:ind w:firstLine="420" w:firstLineChars="0"/>
                                 <w:rPr>
                                   <w:rFonts w:hint="eastAsia" w:asciiTheme="minorEastAsia" w:hAnsiTheme="minorEastAsia" w:eastAsiaTheme="minorEastAsia" w:cstheme="minorEastAsia"/>
                                   <w:sz w:val="24"/>
@@ -3221,6 +3319,20 @@
                                   </w14:shadow>
                                 </w:rPr>
                               </w:pPr>
+                              <w:r>
+                                <w:rPr>
+                                  <w:rFonts w:hint="eastAsia" w:asciiTheme="minorEastAsia" w:hAnsiTheme="minorEastAsia" w:cstheme="minorEastAsia"/>
+                                  <w:sz w:val="24"/>
+                                  <w:szCs w:val="32"/>
+                                  <w:lang w:val="en-US" w:eastAsia="zh-CN"/>
+                                  <w14:shadow w14:blurRad="50800" w14:dist="38100" w14:dir="5400000" w14:sx="100000" w14:sy="100000" w14:kx="0" w14:ky="0" w14:algn="t">
+                                    <w14:srgbClr w14:val="EEEDED">
+                                      <w14:alpha w14:val="60000"/>
+                                    </w14:srgbClr>
+                                  </w14:shadow>
+                                </w:rPr>
+                                <w:t>3.</w:t>
+                              </w:r>
                               <w:r>
                                 <w:rPr>
                                   <w:rFonts w:hint="eastAsia" w:asciiTheme="minorEastAsia" w:hAnsiTheme="minorEastAsia" w:eastAsiaTheme="minorEastAsia" w:cstheme="minorEastAsia"/>
@@ -3277,7 +3389,7 @@
                           </w:txbxContent>
                         </v:textbox>
                       </v:shape>
-                      <v:shape id="_x0000_s1026" o:spid="_x0000_s1026" o:spt="202" type="#_x0000_t202" style="position:absolute;left:6145;top:8160;height:974;width:13258;" fillcolor="#F7F7F7" filled="t" stroked="f" coordsize="21600,21600" o:gfxdata="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">
+                      <v:shape id="_x0000_s1026" o:spid="_x0000_s1026" o:spt="202" type="#_x0000_t202" style="position:absolute;left:6145;top:8160;height:974;width:13258;v-text-anchor:middle;" fillcolor="#F7F7F7" filled="t" stroked="f" coordsize="21600,21600" o:gfxdata="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">
                         <v:fill on="t" focussize="0,0"/>
                         <v:stroke on="f" weight="0.5pt"/>
                         <v:imagedata o:title=""/>
@@ -3969,7 +4081,7 @@
                             </w:txbxContent>
                           </v:textbox>
                         </v:shape>
-                        <v:shape id="_x0000_s1026" o:spid="_x0000_s1026" o:spt="202" type="#_x0000_t202" style="position:absolute;left:17508;top:1941;height:840;width:13151;" fillcolor="#F7F7F7" filled="t" stroked="f" coordsize="21600,21600" o:gfxdata="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">
+                        <v:shape id="_x0000_s1026" o:spid="_x0000_s1026" o:spt="202" type="#_x0000_t202" style="position:absolute;left:17508;top:1941;height:840;width:13151;v-text-anchor:middle;" fillcolor="#F7F7F7" filled="t" stroked="f" coordsize="21600,21600" o:gfxdata="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">
                           <v:fill on="t" focussize="0,0"/>
                           <v:stroke on="f" weight="0.5pt"/>
                           <v:imagedata o:title=""/>
@@ -4024,7 +4136,7 @@
                       </v:group>
                       <v:group id="_x0000_s1026" o:spid="_x0000_s1026" o:spt="203" style="position:absolute;left:6771;top:5711;height:2533;width:13245;" coordorigin="17509,5711" coordsize="13245,2533" o:gfxdata="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">
                         <o:lock v:ext="edit" aspectratio="f"/>
-                        <v:shape id="_x0000_s1026" o:spid="_x0000_s1026" o:spt="202" type="#_x0000_t202" style="position:absolute;left:17525;top:5711;height:848;width:13229;" fillcolor="#F7F7F7" filled="t" stroked="f" coordsize="21600,21600" o:gfxdata="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">
+                        <v:shape id="_x0000_s1026" o:spid="_x0000_s1026" o:spt="202" type="#_x0000_t202" style="position:absolute;left:17525;top:5711;height:848;width:13229;v-text-anchor:middle;" fillcolor="#F7F7F7" filled="t" stroked="f" coordsize="21600,21600" o:gfxdata="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">
                           <v:fill on="t" focussize="0,0"/>
                           <v:stroke on="f" weight="0.5pt"/>
                           <v:imagedata o:title=""/>
@@ -4155,9 +4267,9 @@
                       </v:group>
                     </v:group>
                   </v:group>
-                  <v:group id="_x0000_s1026" o:spid="_x0000_s1026" o:spt="203" style="position:absolute;left:6667;top:18774;height:6084;width:13392;" coordorigin="5948,20320" coordsize="13392,3545" o:gfxdata="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">
+                  <v:group id="_x0000_s1026" o:spid="_x0000_s1026" o:spt="203" style="position:absolute;left:6667;top:17917;height:6343;width:13490;" coordorigin="5948,19821" coordsize="13490,3696" o:gfxdata="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">
                     <o:lock v:ext="edit" aspectratio="f"/>
-                    <v:shape id="_x0000_s1026" o:spid="_x0000_s1026" o:spt="202" type="#_x0000_t202" style="position:absolute;left:6008;top:20320;height:545;width:13332;" fillcolor="#F7F7F7" filled="t" stroked="f" coordsize="21600,21600" o:gfxdata="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">
+                    <v:shape id="_x0000_s1026" o:spid="_x0000_s1026" o:spt="202" type="#_x0000_t202" style="position:absolute;left:6106;top:19821;height:545;width:13332;v-text-anchor:middle;" fillcolor="#F7F7F7" filled="t" stroked="f" coordsize="21600,21600" o:gfxdata="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">
                       <v:fill on="t" focussize="0,0"/>
                       <v:stroke on="f" weight="0.5pt"/>
                       <v:imagedata o:title=""/>
@@ -4193,7 +4305,7 @@
                         </w:txbxContent>
                       </v:textbox>
                     </v:shape>
-                    <v:shape id="_x0000_s1026" o:spid="_x0000_s1026" o:spt="202" type="#_x0000_t202" style="position:absolute;left:5948;top:20909;height:2956;width:13354;" fillcolor="#FFFFFF [3201]" filled="t" stroked="f" coordsize="21600,21600" o:gfxdata="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">
+                    <v:shape id="_x0000_s1026" o:spid="_x0000_s1026" o:spt="202" type="#_x0000_t202" style="position:absolute;left:5948;top:20609;height:2908;width:13354;" fillcolor="#FFFFFF [3201]" filled="t" stroked="f" coordsize="21600,21600" o:gfxdata="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">
                       <v:fill on="t" focussize="0,0"/>
                       <v:stroke on="f" weight="0.5pt"/>
                       <v:imagedata o:title=""/>
@@ -4255,7 +4367,7 @@
                           </w:p>
                           <w:p>
                             <w:pPr>
-                              <w:ind w:right="-107" w:rightChars="-51"/>
+                              <w:ind w:right="-107" w:rightChars="-51" w:firstLine="420" w:firstLineChars="0"/>
                               <w:rPr>
                                 <w:rFonts w:hint="eastAsia"/>
                                 <w:sz w:val="24"/>
@@ -4287,7 +4399,7 @@
                           </w:p>
                           <w:p>
                             <w:pPr>
-                              <w:ind w:right="-107" w:rightChars="-51"/>
+                              <w:ind w:right="-107" w:rightChars="-51" w:firstLine="420" w:firstLineChars="0"/>
                               <w:rPr>
                                 <w:rFonts w:hint="eastAsia"/>
                                 <w:sz w:val="24"/>
@@ -4553,9 +4665,9 @@
                     </v:shape>
                   </v:group>
                 </v:group>
-                <v:group id="_x0000_s1026" o:spid="_x0000_s1026" o:spt="203" style="position:absolute;left:6646;top:25201;height:4924;width:13373;" coordorigin="3491,24784" coordsize="13373,5416" o:gfxdata="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">
+                <v:group id="_x0000_s1026" o:spid="_x0000_s1026" o:spt="203" style="position:absolute;left:6728;top:24699;height:5016;width:13587;" coordorigin="3573,24232" coordsize="13587,5518" o:gfxdata="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">
                   <o:lock v:ext="edit" aspectratio="f"/>
-                  <v:shape id="_x0000_s1026" o:spid="_x0000_s1026" o:spt="202" type="#_x0000_t202" style="position:absolute;left:3491;top:24784;height:966;width:13373;" fillcolor="#F7F7F7" filled="t" stroked="f" coordsize="21600,21600" o:gfxdata="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">
+                  <v:shape id="_x0000_s1026" o:spid="_x0000_s1026" o:spt="202" type="#_x0000_t202" style="position:absolute;left:3573;top:24232;height:935;width:13587;v-text-anchor:middle;" fillcolor="#F7F7F7" filled="t" stroked="f" coordsize="21600,21600" o:gfxdata="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">
                     <v:fill on="t" focussize="0,0"/>
                     <v:stroke on="f" weight="0.5pt"/>
                     <v:imagedata o:title=""/>
@@ -4597,7 +4709,7 @@
                       </w:txbxContent>
                     </v:textbox>
                   </v:shape>
-                  <v:shape id="_x0000_s1026" o:spid="_x0000_s1026" o:spt="202" type="#_x0000_t202" style="position:absolute;left:3557;top:25966;height:4234;width:13175;" fillcolor="#FFFFFF [3201]" filled="t" stroked="f" coordsize="21600,21600" o:gfxdata="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">
+                  <v:shape id="_x0000_s1026" o:spid="_x0000_s1026" o:spt="202" type="#_x0000_t202" style="position:absolute;left:3579;top:25516;height:4234;width:13175;" fillcolor="#FFFFFF [3201]" filled="t" stroked="f" coordsize="21600,21600" o:gfxdata="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">
                     <v:fill on="t" focussize="0,0"/>
                     <v:stroke on="f" weight="0.5pt"/>
                     <v:imagedata o:title=""/>
@@ -4943,26 +5055,11 @@
       <w:lvlJc w:val="left"/>
     </w:lvl>
   </w:abstractNum>
-  <w:abstractNum w:abstractNumId="2">
-    <w:nsid w:val="58401E2A"/>
-    <w:multiLevelType w:val="singleLevel"/>
-    <w:tmpl w:val="58401E2A"/>
-    <w:lvl w:ilvl="0" w:tentative="0">
-      <w:start w:val="1"/>
-      <w:numFmt w:val="decimal"/>
-      <w:suff w:val="nothing"/>
-      <w:lvlText w:val="%1."/>
-      <w:lvlJc w:val="left"/>
-    </w:lvl>
-  </w:abstractNum>
   <w:num w:numId="1">
     <w:abstractNumId w:val="0"/>
   </w:num>
   <w:num w:numId="2">
     <w:abstractNumId w:val="1"/>
-  </w:num>
-  <w:num w:numId="3">
-    <w:abstractNumId w:val="2"/>
   </w:num>
 </w:numbering>
 </file>

</xml_diff>